<commit_message>
Update, visao, canvas e Stories. Add Riscos
</commit_message>
<xml_diff>
--- a/Documentos/User Stories.docx
+++ b/Documentos/User Stories.docx
@@ -12,14 +12,8 @@
         <w:rPr>
           <w:rtl w:val="0"/>
         </w:rPr>
-      </w:r>
-    </w:p>
-    <w:p>
-      <w:pPr>
-        <w:spacing w:after="0" w:line="240" w:lineRule="auto"/>
-        <w:contextualSpacing w:val="0"/>
-        <w:jc w:val="center"/>
-      </w:pPr>
+        <w:t xml:space="preserve">                             </w:t>
+      </w:r>
       <w:r>
         <w:rPr>
           <w:rFonts w:ascii="Times New Roman" w:cs="Times New Roman" w:eastAsia="Times New Roman" w:hAnsi="Times New Roman"/>
@@ -29,133 +23,25 @@
         </w:rPr>
         <w:t xml:space="preserve">FUNDAÇÃO EDOSN QUEIROZ</w:t>
       </w:r>
-    </w:p>
-    <w:p>
-      <w:pPr>
-        <w:spacing w:after="0" w:line="240" w:lineRule="auto"/>
-        <w:contextualSpacing w:val="0"/>
-        <w:jc w:val="center"/>
-      </w:pPr>
-      <w:r>
-        <w:rPr>
-          <w:rFonts w:ascii="Times New Roman" w:cs="Times New Roman" w:eastAsia="Times New Roman" w:hAnsi="Times New Roman"/>
-          <w:sz w:val="24"/>
-          <w:szCs w:val="24"/>
-          <w:rtl w:val="0"/>
-        </w:rPr>
-        <w:t xml:space="preserve">UNIVERSIDADE DE FORTALEZA - UNIFOR</w:t>
-      </w:r>
-    </w:p>
-    <w:p>
-      <w:pPr>
-        <w:spacing w:after="0" w:line="240" w:lineRule="auto"/>
-        <w:contextualSpacing w:val="0"/>
-        <w:jc w:val="center"/>
-      </w:pPr>
-      <w:r>
-        <w:rPr>
-          <w:rFonts w:ascii="Times New Roman" w:cs="Times New Roman" w:eastAsia="Times New Roman" w:hAnsi="Times New Roman"/>
-          <w:sz w:val="24"/>
-          <w:szCs w:val="24"/>
-          <w:rtl w:val="0"/>
-        </w:rPr>
-        <w:t xml:space="preserve">CENTRO DE CIÊNCIAS TECNOLÓGICAS – CCT</w:t>
-      </w:r>
-    </w:p>
-    <w:p>
-      <w:pPr>
-        <w:spacing w:after="0" w:line="240" w:lineRule="auto"/>
-        <w:contextualSpacing w:val="0"/>
-        <w:jc w:val="center"/>
-      </w:pPr>
-      <w:r>
-        <w:rPr>
-          <w:rFonts w:ascii="Times New Roman" w:cs="Times New Roman" w:eastAsia="Times New Roman" w:hAnsi="Times New Roman"/>
-          <w:sz w:val="24"/>
-          <w:szCs w:val="24"/>
-          <w:rtl w:val="0"/>
-        </w:rPr>
-        <w:t xml:space="preserve">ANALISE E DESENVOLVIMENTO DE SISTEMAS – ADS</w:t>
-      </w:r>
-    </w:p>
-    <w:p>
-      <w:pPr>
-        <w:spacing w:after="0" w:line="240" w:lineRule="auto"/>
-        <w:ind w:left="1080" w:firstLine="0"/>
-        <w:contextualSpacing w:val="0"/>
-      </w:pPr>
-      <w:r>
-        <w:rPr>
-          <w:rtl w:val="0"/>
-        </w:rPr>
-      </w:r>
-    </w:p>
-    <w:p>
-      <w:pPr>
-        <w:spacing w:after="0" w:line="240" w:lineRule="auto"/>
-        <w:ind w:left="1080" w:firstLine="0"/>
-        <w:contextualSpacing w:val="0"/>
-      </w:pPr>
-      <w:r>
-        <w:rPr>
-          <w:rtl w:val="0"/>
-        </w:rPr>
-      </w:r>
-    </w:p>
-    <w:p>
-      <w:pPr>
-        <w:spacing w:after="0" w:line="240" w:lineRule="auto"/>
-        <w:ind w:left="1080" w:firstLine="0"/>
-        <w:contextualSpacing w:val="0"/>
-      </w:pPr>
-      <w:r>
-        <w:rPr>
-          <w:rtl w:val="0"/>
-        </w:rPr>
-      </w:r>
-    </w:p>
-    <w:p>
-      <w:pPr>
-        <w:spacing w:after="0" w:line="240" w:lineRule="auto"/>
-        <w:ind w:left="1080" w:firstLine="0"/>
-        <w:contextualSpacing w:val="0"/>
-      </w:pPr>
-      <w:r>
-        <w:rPr>
-          <w:rtl w:val="0"/>
-        </w:rPr>
-      </w:r>
-    </w:p>
-    <w:p>
-      <w:pPr>
-        <w:spacing w:after="0" w:line="240" w:lineRule="auto"/>
-        <w:ind w:left="1080" w:firstLine="0"/>
-        <w:contextualSpacing w:val="0"/>
-      </w:pPr>
-      <w:r>
-        <w:rPr>
-          <w:rtl w:val="0"/>
-        </w:rPr>
-      </w:r>
       <w:r>
         <w:drawing>
-          <wp:anchor allowOverlap="1" behindDoc="0" distB="0" distT="0" distL="114300" distR="114300" hidden="0" layoutInCell="0" locked="0" relativeHeight="0" simplePos="0">
+          <wp:anchor allowOverlap="1" behindDoc="0" distB="0" distT="0" distL="0" distR="0" hidden="0" layoutInCell="0" locked="0" relativeHeight="0" simplePos="0">
             <wp:simplePos x="0" y="0"/>
             <wp:positionH relativeFrom="margin">
-              <wp:posOffset>2034540</wp:posOffset>
+              <wp:posOffset>-384809</wp:posOffset>
             </wp:positionH>
             <wp:positionV relativeFrom="paragraph">
-              <wp:posOffset>95250</wp:posOffset>
+              <wp:posOffset>-90169</wp:posOffset>
             </wp:positionV>
             <wp:extent cx="1104900" cy="981075"/>
             <wp:effectExtent b="0" l="0" r="0" t="0"/>
-            <wp:wrapSquare wrapText="bothSides" distB="0" distT="0" distL="114300" distR="114300"/>
-            <wp:docPr id="1" name="image01.jpg"/>
+            <wp:wrapSquare wrapText="bothSides" distB="0" distT="0" distL="0" distR="0"/>
+            <wp:docPr descr="UNIFOR.jpg" id="1" name="image01.jpg"/>
             <a:graphic>
               <a:graphicData uri="http://schemas.openxmlformats.org/drawingml/2006/picture">
                 <pic:pic>
                   <pic:nvPicPr>
-                    <pic:cNvPr id="0" name="image01.jpg"/>
+                    <pic:cNvPr descr="UNIFOR.jpg" id="0" name="image01.jpg"/>
                     <pic:cNvPicPr preferRelativeResize="0"/>
                   </pic:nvPicPr>
                   <pic:blipFill>
@@ -183,466 +69,7 @@
     <w:p>
       <w:pPr>
         <w:spacing w:after="0" w:line="240" w:lineRule="auto"/>
-        <w:ind w:left="1080" w:firstLine="0"/>
-        <w:contextualSpacing w:val="0"/>
-      </w:pPr>
-      <w:r>
-        <w:rPr>
-          <w:rtl w:val="0"/>
-        </w:rPr>
-      </w:r>
-    </w:p>
-    <w:p>
-      <w:pPr>
-        <w:spacing w:after="0" w:line="240" w:lineRule="auto"/>
-        <w:ind w:left="1080" w:firstLine="0"/>
-        <w:contextualSpacing w:val="0"/>
-      </w:pPr>
-      <w:r>
-        <w:rPr>
-          <w:rtl w:val="0"/>
-        </w:rPr>
-      </w:r>
-    </w:p>
-    <w:p>
-      <w:pPr>
-        <w:spacing w:after="0" w:line="240" w:lineRule="auto"/>
-        <w:ind w:left="1080" w:firstLine="0"/>
-        <w:contextualSpacing w:val="0"/>
-      </w:pPr>
-      <w:r>
-        <w:rPr>
-          <w:rtl w:val="0"/>
-        </w:rPr>
-      </w:r>
-    </w:p>
-    <w:p>
-      <w:pPr>
-        <w:spacing w:after="0" w:line="240" w:lineRule="auto"/>
-        <w:ind w:left="1080" w:firstLine="0"/>
-        <w:contextualSpacing w:val="0"/>
-      </w:pPr>
-      <w:r>
-        <w:rPr>
-          <w:rtl w:val="0"/>
-        </w:rPr>
-      </w:r>
-    </w:p>
-    <w:p>
-      <w:pPr>
-        <w:spacing w:after="0" w:line="240" w:lineRule="auto"/>
-        <w:ind w:left="1080" w:firstLine="0"/>
-        <w:contextualSpacing w:val="0"/>
-      </w:pPr>
-      <w:r>
-        <w:rPr>
-          <w:rtl w:val="0"/>
-        </w:rPr>
-      </w:r>
-    </w:p>
-    <w:p>
-      <w:pPr>
-        <w:spacing w:after="0" w:line="240" w:lineRule="auto"/>
-        <w:ind w:left="1080" w:firstLine="0"/>
-        <w:contextualSpacing w:val="0"/>
-      </w:pPr>
-      <w:r>
-        <w:rPr>
-          <w:rtl w:val="0"/>
-        </w:rPr>
-      </w:r>
-    </w:p>
-    <w:p>
-      <w:pPr>
-        <w:spacing w:after="0" w:line="240" w:lineRule="auto"/>
-        <w:ind w:left="1080" w:firstLine="0"/>
-        <w:contextualSpacing w:val="0"/>
-      </w:pPr>
-      <w:r>
-        <w:rPr>
-          <w:rtl w:val="0"/>
-        </w:rPr>
-      </w:r>
-    </w:p>
-    <w:p>
-      <w:pPr>
-        <w:spacing w:after="0" w:line="240" w:lineRule="auto"/>
-        <w:ind w:left="1080" w:firstLine="0"/>
-        <w:contextualSpacing w:val="0"/>
-      </w:pPr>
-      <w:r>
-        <w:rPr>
-          <w:rtl w:val="0"/>
-        </w:rPr>
-      </w:r>
-    </w:p>
-    <w:p>
-      <w:pPr>
-        <w:spacing w:after="0" w:line="240" w:lineRule="auto"/>
-        <w:ind w:left="1080" w:firstLine="0"/>
-        <w:contextualSpacing w:val="0"/>
-      </w:pPr>
-      <w:r>
-        <w:rPr>
-          <w:rtl w:val="0"/>
-        </w:rPr>
-      </w:r>
-    </w:p>
-    <w:p>
-      <w:pPr>
-        <w:spacing w:after="0" w:line="240" w:lineRule="auto"/>
-        <w:ind w:left="1080" w:firstLine="0"/>
-        <w:contextualSpacing w:val="0"/>
-      </w:pPr>
-      <w:r>
-        <w:rPr>
-          <w:rtl w:val="0"/>
-        </w:rPr>
-      </w:r>
-    </w:p>
-    <w:p>
-      <w:pPr>
-        <w:spacing w:after="0" w:line="240" w:lineRule="auto"/>
-        <w:contextualSpacing w:val="0"/>
-        <w:jc w:val="center"/>
-      </w:pPr>
-      <w:r>
-        <w:rPr>
-          <w:rFonts w:ascii="Times New Roman" w:cs="Times New Roman" w:eastAsia="Times New Roman" w:hAnsi="Times New Roman"/>
-          <w:b w:val="1"/>
-          <w:sz w:val="32"/>
-          <w:szCs w:val="32"/>
-          <w:rtl w:val="0"/>
-        </w:rPr>
-        <w:t xml:space="preserve">User Stories - Estórias de Usuário</w:t>
-      </w:r>
-    </w:p>
-    <w:p>
-      <w:pPr>
-        <w:spacing w:after="0" w:line="240" w:lineRule="auto"/>
-        <w:contextualSpacing w:val="0"/>
-        <w:jc w:val="center"/>
-      </w:pPr>
-      <w:r>
-        <w:rPr>
-          <w:rFonts w:ascii="Times New Roman" w:cs="Times New Roman" w:eastAsia="Times New Roman" w:hAnsi="Times New Roman"/>
-          <w:b w:val="1"/>
-          <w:sz w:val="32"/>
-          <w:szCs w:val="32"/>
-          <w:rtl w:val="0"/>
-        </w:rPr>
-        <w:t xml:space="preserve">Minhas Vacinas</w:t>
-      </w:r>
-      <w:r>
-        <w:rPr>
-          <w:rtl w:val="0"/>
-        </w:rPr>
-      </w:r>
-    </w:p>
-    <w:p>
-      <w:pPr>
-        <w:spacing w:after="0" w:line="240" w:lineRule="auto"/>
-        <w:ind w:left="1080" w:firstLine="0"/>
-        <w:contextualSpacing w:val="0"/>
-        <w:jc w:val="center"/>
-      </w:pPr>
-      <w:r>
-        <w:rPr>
-          <w:rtl w:val="0"/>
-        </w:rPr>
-      </w:r>
-    </w:p>
-    <w:p>
-      <w:pPr>
-        <w:spacing w:after="0" w:line="240" w:lineRule="auto"/>
-        <w:ind w:left="1080" w:firstLine="0"/>
-        <w:contextualSpacing w:val="0"/>
-        <w:jc w:val="center"/>
-      </w:pPr>
-      <w:r>
-        <w:rPr>
-          <w:rtl w:val="0"/>
-        </w:rPr>
-      </w:r>
-    </w:p>
-    <w:p>
-      <w:pPr>
-        <w:spacing w:after="0" w:line="240" w:lineRule="auto"/>
-        <w:ind w:left="1080" w:firstLine="0"/>
-        <w:contextualSpacing w:val="0"/>
-        <w:jc w:val="center"/>
-      </w:pPr>
-      <w:r>
-        <w:rPr>
-          <w:rtl w:val="0"/>
-        </w:rPr>
-      </w:r>
-    </w:p>
-    <w:p>
-      <w:pPr>
-        <w:spacing w:after="0" w:line="240" w:lineRule="auto"/>
-        <w:ind w:left="1080" w:firstLine="0"/>
-        <w:contextualSpacing w:val="0"/>
-        <w:jc w:val="center"/>
-      </w:pPr>
-      <w:r>
-        <w:rPr>
-          <w:rtl w:val="0"/>
-        </w:rPr>
-      </w:r>
-    </w:p>
-    <w:p>
-      <w:pPr>
-        <w:spacing w:after="0" w:line="240" w:lineRule="auto"/>
-        <w:ind w:left="1080" w:firstLine="0"/>
-        <w:contextualSpacing w:val="0"/>
-        <w:jc w:val="center"/>
-      </w:pPr>
-      <w:r>
-        <w:rPr>
-          <w:rtl w:val="0"/>
-        </w:rPr>
-      </w:r>
-    </w:p>
-    <w:p>
-      <w:pPr>
-        <w:spacing w:after="0" w:line="240" w:lineRule="auto"/>
-        <w:ind w:left="1080" w:firstLine="0"/>
-        <w:contextualSpacing w:val="0"/>
-        <w:jc w:val="center"/>
-      </w:pPr>
-      <w:r>
-        <w:rPr>
-          <w:rtl w:val="0"/>
-        </w:rPr>
-      </w:r>
-    </w:p>
-    <w:p>
-      <w:pPr>
-        <w:spacing w:after="0" w:line="240" w:lineRule="auto"/>
-        <w:ind w:left="1080" w:firstLine="0"/>
-        <w:contextualSpacing w:val="0"/>
-        <w:jc w:val="center"/>
-      </w:pPr>
-      <w:r>
-        <w:rPr>
-          <w:rtl w:val="0"/>
-        </w:rPr>
-      </w:r>
-    </w:p>
-    <w:p>
-      <w:pPr>
-        <w:spacing w:after="0" w:line="240" w:lineRule="auto"/>
-        <w:ind w:left="1080" w:firstLine="0"/>
-        <w:contextualSpacing w:val="0"/>
-        <w:jc w:val="center"/>
-      </w:pPr>
-      <w:r>
-        <w:rPr>
-          <w:rtl w:val="0"/>
-        </w:rPr>
-      </w:r>
-    </w:p>
-    <w:p>
-      <w:pPr>
-        <w:spacing w:after="0" w:line="240" w:lineRule="auto"/>
-        <w:ind w:left="1080" w:firstLine="0"/>
-        <w:contextualSpacing w:val="0"/>
-        <w:jc w:val="center"/>
-      </w:pPr>
-      <w:r>
-        <w:rPr>
-          <w:rtl w:val="0"/>
-        </w:rPr>
-      </w:r>
-    </w:p>
-    <w:p>
-      <w:pPr>
-        <w:spacing w:after="0" w:line="240" w:lineRule="auto"/>
-        <w:ind w:left="1080" w:firstLine="0"/>
-        <w:contextualSpacing w:val="0"/>
-        <w:jc w:val="center"/>
-      </w:pPr>
-      <w:r>
-        <w:rPr>
-          <w:rtl w:val="0"/>
-        </w:rPr>
-      </w:r>
-    </w:p>
-    <w:p>
-      <w:pPr>
-        <w:spacing w:after="0" w:line="240" w:lineRule="auto"/>
-        <w:ind w:left="1080" w:firstLine="0"/>
-        <w:contextualSpacing w:val="0"/>
-        <w:jc w:val="center"/>
-      </w:pPr>
-      <w:r>
-        <w:rPr>
-          <w:rtl w:val="0"/>
-        </w:rPr>
-      </w:r>
-    </w:p>
-    <w:p>
-      <w:pPr>
-        <w:spacing w:after="0" w:line="240" w:lineRule="auto"/>
-        <w:ind w:left="1080" w:firstLine="0"/>
-        <w:contextualSpacing w:val="0"/>
-        <w:jc w:val="center"/>
-      </w:pPr>
-      <w:r>
-        <w:rPr>
-          <w:rtl w:val="0"/>
-        </w:rPr>
-      </w:r>
-    </w:p>
-    <w:p>
-      <w:pPr>
-        <w:spacing w:after="0" w:line="240" w:lineRule="auto"/>
-        <w:ind w:left="1080" w:firstLine="0"/>
-        <w:contextualSpacing w:val="0"/>
-        <w:jc w:val="center"/>
-      </w:pPr>
-      <w:r>
-        <w:rPr>
-          <w:rtl w:val="0"/>
-        </w:rPr>
-      </w:r>
-    </w:p>
-    <w:p>
-      <w:pPr>
-        <w:spacing w:after="0" w:line="240" w:lineRule="auto"/>
-        <w:ind w:left="1080" w:firstLine="0"/>
-        <w:contextualSpacing w:val="0"/>
-        <w:jc w:val="center"/>
-      </w:pPr>
-      <w:r>
-        <w:rPr>
-          <w:rtl w:val="0"/>
-        </w:rPr>
-      </w:r>
-    </w:p>
-    <w:p>
-      <w:pPr>
-        <w:spacing w:after="0" w:line="240" w:lineRule="auto"/>
-        <w:ind w:left="1080" w:firstLine="0"/>
-        <w:contextualSpacing w:val="0"/>
-        <w:jc w:val="center"/>
-      </w:pPr>
-      <w:r>
-        <w:rPr>
-          <w:rtl w:val="0"/>
-        </w:rPr>
-      </w:r>
-    </w:p>
-    <w:p>
-      <w:pPr>
-        <w:spacing w:after="0" w:line="240" w:lineRule="auto"/>
-        <w:ind w:left="1080" w:firstLine="0"/>
-        <w:contextualSpacing w:val="0"/>
-        <w:jc w:val="center"/>
-      </w:pPr>
-      <w:r>
-        <w:rPr>
-          <w:rtl w:val="0"/>
-        </w:rPr>
-      </w:r>
-    </w:p>
-    <w:p>
-      <w:pPr>
-        <w:spacing w:after="0" w:line="240" w:lineRule="auto"/>
-        <w:ind w:left="1080" w:firstLine="0"/>
-        <w:contextualSpacing w:val="0"/>
-        <w:jc w:val="center"/>
-      </w:pPr>
-      <w:r>
-        <w:rPr>
-          <w:rtl w:val="0"/>
-        </w:rPr>
-      </w:r>
-    </w:p>
-    <w:p>
-      <w:pPr>
-        <w:spacing w:after="0" w:line="240" w:lineRule="auto"/>
-        <w:ind w:left="1080" w:firstLine="0"/>
-        <w:contextualSpacing w:val="0"/>
-        <w:jc w:val="center"/>
-      </w:pPr>
-      <w:r>
-        <w:rPr>
-          <w:rtl w:val="0"/>
-        </w:rPr>
-      </w:r>
-    </w:p>
-    <w:p>
-      <w:pPr>
-        <w:spacing w:after="0" w:line="240" w:lineRule="auto"/>
-        <w:ind w:left="1080" w:firstLine="0"/>
-        <w:contextualSpacing w:val="0"/>
-        <w:jc w:val="center"/>
-      </w:pPr>
-      <w:r>
-        <w:rPr>
-          <w:rtl w:val="0"/>
-        </w:rPr>
-      </w:r>
-    </w:p>
-    <w:p>
-      <w:pPr>
-        <w:spacing w:after="0" w:line="240" w:lineRule="auto"/>
-        <w:ind w:left="1080" w:firstLine="0"/>
-        <w:contextualSpacing w:val="0"/>
-        <w:jc w:val="center"/>
-      </w:pPr>
-      <w:r>
-        <w:rPr>
-          <w:rtl w:val="0"/>
-        </w:rPr>
-      </w:r>
-    </w:p>
-    <w:p>
-      <w:pPr>
-        <w:spacing w:after="0" w:line="240" w:lineRule="auto"/>
-        <w:ind w:left="1080" w:firstLine="0"/>
-        <w:contextualSpacing w:val="0"/>
-        <w:jc w:val="center"/>
-      </w:pPr>
-      <w:r>
-        <w:rPr>
-          <w:rtl w:val="0"/>
-        </w:rPr>
-      </w:r>
-    </w:p>
-    <w:p>
-      <w:pPr>
-        <w:spacing w:after="0" w:line="240" w:lineRule="auto"/>
-        <w:ind w:left="1080" w:firstLine="0"/>
-        <w:contextualSpacing w:val="0"/>
-        <w:jc w:val="center"/>
-      </w:pPr>
-      <w:r>
-        <w:rPr>
-          <w:rtl w:val="0"/>
-        </w:rPr>
-      </w:r>
-    </w:p>
-    <w:p>
-      <w:pPr>
-        <w:spacing w:after="0" w:line="240" w:lineRule="auto"/>
-        <w:ind w:left="1080" w:firstLine="0"/>
-        <w:contextualSpacing w:val="0"/>
-        <w:jc w:val="center"/>
-      </w:pPr>
-      <w:r>
-        <w:rPr>
-          <w:rtl w:val="0"/>
-        </w:rPr>
-      </w:r>
-    </w:p>
-    <w:p>
-      <w:pPr>
-        <w:spacing w:after="0" w:line="240" w:lineRule="auto"/>
-        <w:contextualSpacing w:val="0"/>
-        <w:jc w:val="center"/>
+        <w:contextualSpacing w:val="0"/>
       </w:pPr>
       <w:r>
         <w:rPr>
@@ -651,14 +78,15 @@
           <w:szCs w:val="24"/>
           <w:rtl w:val="0"/>
         </w:rPr>
-        <w:t xml:space="preserve">FORTALEZA – CE</w:t>
-      </w:r>
-    </w:p>
-    <w:p>
-      <w:pPr>
-        <w:spacing w:after="0" w:line="240" w:lineRule="auto"/>
-        <w:contextualSpacing w:val="0"/>
-        <w:jc w:val="center"/>
+        <w:tab/>
+        <w:tab/>
+        <w:t xml:space="preserve">UNIVERSIDADE DE FORTALEZA - UNIFOR</w:t>
+      </w:r>
+    </w:p>
+    <w:p>
+      <w:pPr>
+        <w:spacing w:after="0" w:line="240" w:lineRule="auto"/>
+        <w:contextualSpacing w:val="0"/>
       </w:pPr>
       <w:r>
         <w:rPr>
@@ -667,46 +95,586 @@
           <w:szCs w:val="24"/>
           <w:rtl w:val="0"/>
         </w:rPr>
+        <w:tab/>
+        <w:tab/>
+        <w:t xml:space="preserve">CENTRO DE CIÊNCIAS TECNOLÓGICAS – CCT</w:t>
+      </w:r>
+    </w:p>
+    <w:p>
+      <w:pPr>
+        <w:spacing w:after="0" w:line="240" w:lineRule="auto"/>
+        <w:contextualSpacing w:val="0"/>
+      </w:pPr>
+      <w:r>
+        <w:rPr>
+          <w:rFonts w:ascii="Times New Roman" w:cs="Times New Roman" w:eastAsia="Times New Roman" w:hAnsi="Times New Roman"/>
+          <w:sz w:val="24"/>
+          <w:szCs w:val="24"/>
+          <w:rtl w:val="0"/>
+        </w:rPr>
+        <w:tab/>
+        <w:tab/>
+        <w:t xml:space="preserve">ANALISE E DESENVOLVIMENTO DE SISTEMAS – ADS</w:t>
+      </w:r>
+    </w:p>
+    <w:p>
+      <w:pPr>
+        <w:spacing w:after="0" w:line="240" w:lineRule="auto"/>
+        <w:contextualSpacing w:val="0"/>
+      </w:pPr>
+      <w:r>
+        <w:rPr>
+          <w:rtl w:val="0"/>
+        </w:rPr>
+      </w:r>
+    </w:p>
+    <w:p>
+      <w:pPr>
+        <w:spacing w:after="0" w:line="240" w:lineRule="auto"/>
+        <w:contextualSpacing w:val="0"/>
+      </w:pPr>
+      <w:r>
+        <w:rPr>
+          <w:rtl w:val="0"/>
+        </w:rPr>
+      </w:r>
+    </w:p>
+    <w:p>
+      <w:pPr>
+        <w:spacing w:after="0" w:line="240" w:lineRule="auto"/>
+        <w:contextualSpacing w:val="0"/>
+      </w:pPr>
+      <w:r>
+        <w:rPr>
+          <w:rtl w:val="0"/>
+        </w:rPr>
+      </w:r>
+    </w:p>
+    <w:p>
+      <w:pPr>
+        <w:spacing w:after="0" w:line="240" w:lineRule="auto"/>
+        <w:contextualSpacing w:val="0"/>
+      </w:pPr>
+      <w:r>
+        <w:rPr>
+          <w:rtl w:val="0"/>
+        </w:rPr>
+      </w:r>
+    </w:p>
+    <w:p>
+      <w:pPr>
+        <w:spacing w:after="0" w:line="240" w:lineRule="auto"/>
+        <w:contextualSpacing w:val="0"/>
+      </w:pPr>
+      <w:r>
+        <w:rPr>
+          <w:rtl w:val="0"/>
+        </w:rPr>
+      </w:r>
+    </w:p>
+    <w:p>
+      <w:pPr>
+        <w:spacing w:after="0" w:line="240" w:lineRule="auto"/>
+        <w:contextualSpacing w:val="0"/>
+      </w:pPr>
+      <w:r>
+        <w:rPr>
+          <w:rtl w:val="0"/>
+        </w:rPr>
+      </w:r>
+    </w:p>
+    <w:p>
+      <w:pPr>
+        <w:spacing w:after="0" w:line="240" w:lineRule="auto"/>
+        <w:contextualSpacing w:val="0"/>
+      </w:pPr>
+      <w:r>
+        <w:rPr>
+          <w:rtl w:val="0"/>
+        </w:rPr>
+      </w:r>
+    </w:p>
+    <w:p>
+      <w:pPr>
+        <w:spacing w:after="0" w:line="240" w:lineRule="auto"/>
+        <w:contextualSpacing w:val="0"/>
+      </w:pPr>
+      <w:r>
+        <w:rPr>
+          <w:rtl w:val="0"/>
+        </w:rPr>
+      </w:r>
+    </w:p>
+    <w:p>
+      <w:pPr>
+        <w:spacing w:after="0" w:line="240" w:lineRule="auto"/>
+        <w:contextualSpacing w:val="0"/>
+      </w:pPr>
+      <w:r>
+        <w:rPr>
+          <w:rtl w:val="0"/>
+        </w:rPr>
+      </w:r>
+    </w:p>
+    <w:p>
+      <w:pPr>
+        <w:spacing w:after="0" w:line="240" w:lineRule="auto"/>
+        <w:contextualSpacing w:val="0"/>
+      </w:pPr>
+      <w:r>
+        <w:rPr>
+          <w:rtl w:val="0"/>
+        </w:rPr>
+      </w:r>
+    </w:p>
+    <w:p>
+      <w:pPr>
+        <w:spacing w:after="0" w:line="240" w:lineRule="auto"/>
+        <w:contextualSpacing w:val="0"/>
+      </w:pPr>
+      <w:r>
+        <w:rPr>
+          <w:rtl w:val="0"/>
+        </w:rPr>
+      </w:r>
+    </w:p>
+    <w:p>
+      <w:pPr>
+        <w:spacing w:after="0" w:line="240" w:lineRule="auto"/>
+        <w:contextualSpacing w:val="0"/>
+      </w:pPr>
+      <w:r>
+        <w:rPr>
+          <w:rtl w:val="0"/>
+        </w:rPr>
+      </w:r>
+    </w:p>
+    <w:p>
+      <w:pPr>
+        <w:spacing w:after="0" w:line="240" w:lineRule="auto"/>
+        <w:contextualSpacing w:val="0"/>
+      </w:pPr>
+      <w:r>
+        <w:rPr>
+          <w:rtl w:val="0"/>
+        </w:rPr>
+      </w:r>
+    </w:p>
+    <w:p>
+      <w:pPr>
+        <w:spacing w:after="0" w:line="240" w:lineRule="auto"/>
+        <w:contextualSpacing w:val="0"/>
+      </w:pPr>
+      <w:r>
+        <w:rPr>
+          <w:rtl w:val="0"/>
+        </w:rPr>
+      </w:r>
+    </w:p>
+    <w:p>
+      <w:pPr>
+        <w:spacing w:after="0" w:line="240" w:lineRule="auto"/>
+        <w:contextualSpacing w:val="0"/>
+      </w:pPr>
+      <w:r>
+        <w:rPr>
+          <w:rtl w:val="0"/>
+        </w:rPr>
+      </w:r>
+    </w:p>
+    <w:p>
+      <w:pPr>
+        <w:spacing w:after="0" w:line="240" w:lineRule="auto"/>
+        <w:contextualSpacing w:val="0"/>
+        <w:jc w:val="center"/>
+      </w:pPr>
+      <w:r>
+        <w:rPr>
+          <w:b w:val="1"/>
+          <w:sz w:val="36"/>
+          <w:szCs w:val="36"/>
+          <w:rtl w:val="0"/>
+        </w:rPr>
+        <w:t xml:space="preserve">Minhas Vacinas</w:t>
+      </w:r>
+    </w:p>
+    <w:p>
+      <w:pPr>
+        <w:spacing w:after="0" w:line="240" w:lineRule="auto"/>
+        <w:contextualSpacing w:val="0"/>
+        <w:jc w:val="center"/>
+      </w:pPr>
+      <w:r>
+        <w:rPr>
+          <w:rtl w:val="0"/>
+        </w:rPr>
+      </w:r>
+    </w:p>
+    <w:p>
+      <w:pPr>
+        <w:spacing w:after="0" w:line="240" w:lineRule="auto"/>
+        <w:contextualSpacing w:val="0"/>
+        <w:jc w:val="center"/>
+      </w:pPr>
+      <w:r>
+        <w:rPr>
+          <w:rtl w:val="0"/>
+        </w:rPr>
+      </w:r>
+    </w:p>
+    <w:p>
+      <w:pPr>
+        <w:spacing w:after="0" w:line="240" w:lineRule="auto"/>
+        <w:contextualSpacing w:val="0"/>
+        <w:jc w:val="center"/>
+      </w:pPr>
+      <w:r>
+        <w:rPr>
+          <w:rtl w:val="0"/>
+        </w:rPr>
+      </w:r>
+    </w:p>
+    <w:p>
+      <w:pPr>
+        <w:spacing w:after="0" w:line="240" w:lineRule="auto"/>
+        <w:contextualSpacing w:val="0"/>
+        <w:jc w:val="center"/>
+      </w:pPr>
+      <w:r>
+        <w:rPr>
+          <w:rtl w:val="0"/>
+        </w:rPr>
+      </w:r>
+    </w:p>
+    <w:p>
+      <w:pPr>
+        <w:spacing w:after="0" w:line="240" w:lineRule="auto"/>
+        <w:contextualSpacing w:val="0"/>
+        <w:jc w:val="center"/>
+      </w:pPr>
+      <w:r>
+        <w:rPr>
+          <w:rtl w:val="0"/>
+        </w:rPr>
+      </w:r>
+    </w:p>
+    <w:p>
+      <w:pPr>
+        <w:spacing w:after="0" w:line="240" w:lineRule="auto"/>
+        <w:contextualSpacing w:val="0"/>
+        <w:jc w:val="center"/>
+      </w:pPr>
+      <w:r>
+        <w:rPr>
+          <w:rtl w:val="0"/>
+        </w:rPr>
+      </w:r>
+    </w:p>
+    <w:p>
+      <w:pPr>
+        <w:spacing w:after="0" w:line="240" w:lineRule="auto"/>
+        <w:contextualSpacing w:val="0"/>
+        <w:jc w:val="center"/>
+      </w:pPr>
+      <w:r>
+        <w:rPr>
+          <w:rtl w:val="0"/>
+        </w:rPr>
+      </w:r>
+    </w:p>
+    <w:p>
+      <w:pPr>
+        <w:spacing w:after="0" w:line="240" w:lineRule="auto"/>
+        <w:contextualSpacing w:val="0"/>
+        <w:jc w:val="center"/>
+      </w:pPr>
+      <w:r>
+        <w:rPr>
+          <w:rtl w:val="0"/>
+        </w:rPr>
+      </w:r>
+    </w:p>
+    <w:p>
+      <w:pPr>
+        <w:spacing w:after="0" w:line="240" w:lineRule="auto"/>
+        <w:contextualSpacing w:val="0"/>
+        <w:jc w:val="center"/>
+      </w:pPr>
+      <w:r>
+        <w:rPr>
+          <w:rtl w:val="0"/>
+        </w:rPr>
+      </w:r>
+    </w:p>
+    <w:p>
+      <w:pPr>
+        <w:spacing w:after="0" w:line="240" w:lineRule="auto"/>
+        <w:contextualSpacing w:val="0"/>
+        <w:jc w:val="center"/>
+      </w:pPr>
+      <w:r>
+        <w:rPr>
+          <w:rtl w:val="0"/>
+        </w:rPr>
+      </w:r>
+    </w:p>
+    <w:p>
+      <w:pPr>
+        <w:spacing w:after="0" w:line="240" w:lineRule="auto"/>
+        <w:contextualSpacing w:val="0"/>
+        <w:jc w:val="center"/>
+      </w:pPr>
+      <w:r>
+        <w:rPr>
+          <w:rtl w:val="0"/>
+        </w:rPr>
+      </w:r>
+    </w:p>
+    <w:p>
+      <w:pPr>
+        <w:spacing w:after="0" w:line="240" w:lineRule="auto"/>
+        <w:contextualSpacing w:val="0"/>
+        <w:jc w:val="center"/>
+      </w:pPr>
+      <w:r>
+        <w:rPr>
+          <w:rtl w:val="0"/>
+        </w:rPr>
+      </w:r>
+    </w:p>
+    <w:p>
+      <w:pPr>
+        <w:spacing w:after="0" w:line="240" w:lineRule="auto"/>
+        <w:contextualSpacing w:val="0"/>
+        <w:jc w:val="center"/>
+      </w:pPr>
+      <w:r>
+        <w:rPr>
+          <w:rtl w:val="0"/>
+        </w:rPr>
+      </w:r>
+    </w:p>
+    <w:p>
+      <w:pPr>
+        <w:spacing w:after="0" w:line="240" w:lineRule="auto"/>
+        <w:contextualSpacing w:val="0"/>
+        <w:jc w:val="center"/>
+      </w:pPr>
+      <w:r>
+        <w:rPr>
+          <w:rtl w:val="0"/>
+        </w:rPr>
+      </w:r>
+    </w:p>
+    <w:p>
+      <w:pPr>
+        <w:spacing w:after="0" w:line="240" w:lineRule="auto"/>
+        <w:contextualSpacing w:val="0"/>
+        <w:jc w:val="center"/>
+      </w:pPr>
+      <w:r>
+        <w:rPr>
+          <w:rtl w:val="0"/>
+        </w:rPr>
+      </w:r>
+    </w:p>
+    <w:p>
+      <w:pPr>
+        <w:spacing w:after="0" w:line="240" w:lineRule="auto"/>
+        <w:contextualSpacing w:val="0"/>
+        <w:jc w:val="center"/>
+      </w:pPr>
+      <w:r>
+        <w:rPr>
+          <w:rtl w:val="0"/>
+        </w:rPr>
+      </w:r>
+    </w:p>
+    <w:p>
+      <w:pPr>
+        <w:spacing w:after="0" w:line="240" w:lineRule="auto"/>
+        <w:contextualSpacing w:val="0"/>
+        <w:jc w:val="center"/>
+      </w:pPr>
+      <w:r>
+        <w:rPr>
+          <w:rtl w:val="0"/>
+        </w:rPr>
+      </w:r>
+    </w:p>
+    <w:p>
+      <w:pPr>
+        <w:spacing w:after="0" w:line="240" w:lineRule="auto"/>
+        <w:contextualSpacing w:val="0"/>
+        <w:jc w:val="center"/>
+      </w:pPr>
+      <w:r>
+        <w:rPr>
+          <w:rtl w:val="0"/>
+        </w:rPr>
+      </w:r>
+    </w:p>
+    <w:p>
+      <w:pPr>
+        <w:spacing w:after="0" w:line="240" w:lineRule="auto"/>
+        <w:contextualSpacing w:val="0"/>
+        <w:jc w:val="center"/>
+      </w:pPr>
+      <w:r>
+        <w:rPr>
+          <w:rtl w:val="0"/>
+        </w:rPr>
+      </w:r>
+    </w:p>
+    <w:p>
+      <w:pPr>
+        <w:spacing w:after="0" w:line="240" w:lineRule="auto"/>
+        <w:contextualSpacing w:val="0"/>
+        <w:jc w:val="center"/>
+      </w:pPr>
+      <w:r>
+        <w:rPr>
+          <w:rtl w:val="0"/>
+        </w:rPr>
+      </w:r>
+    </w:p>
+    <w:p>
+      <w:pPr>
+        <w:spacing w:after="0" w:line="240" w:lineRule="auto"/>
+        <w:contextualSpacing w:val="0"/>
+        <w:jc w:val="center"/>
+      </w:pPr>
+      <w:r>
+        <w:rPr>
+          <w:rtl w:val="0"/>
+        </w:rPr>
+      </w:r>
+    </w:p>
+    <w:p>
+      <w:pPr>
+        <w:spacing w:after="0" w:line="240" w:lineRule="auto"/>
+        <w:contextualSpacing w:val="0"/>
+        <w:jc w:val="center"/>
+      </w:pPr>
+      <w:r>
+        <w:rPr>
+          <w:rtl w:val="0"/>
+        </w:rPr>
+      </w:r>
+    </w:p>
+    <w:p>
+      <w:pPr>
+        <w:spacing w:after="0" w:line="240" w:lineRule="auto"/>
+        <w:contextualSpacing w:val="0"/>
+        <w:jc w:val="center"/>
+      </w:pPr>
+      <w:r>
+        <w:rPr>
+          <w:rtl w:val="0"/>
+        </w:rPr>
+      </w:r>
+    </w:p>
+    <w:p>
+      <w:pPr>
+        <w:spacing w:after="0" w:line="240" w:lineRule="auto"/>
+        <w:contextualSpacing w:val="0"/>
+        <w:jc w:val="center"/>
+      </w:pPr>
+      <w:r>
+        <w:rPr>
+          <w:rtl w:val="0"/>
+        </w:rPr>
+      </w:r>
+    </w:p>
+    <w:p>
+      <w:pPr>
+        <w:spacing w:after="0" w:line="240" w:lineRule="auto"/>
+        <w:contextualSpacing w:val="0"/>
+        <w:jc w:val="center"/>
+      </w:pPr>
+      <w:r>
+        <w:rPr>
+          <w:rtl w:val="0"/>
+        </w:rPr>
+      </w:r>
+    </w:p>
+    <w:p>
+      <w:pPr>
+        <w:spacing w:after="0" w:line="240" w:lineRule="auto"/>
+        <w:contextualSpacing w:val="0"/>
+        <w:jc w:val="center"/>
+      </w:pPr>
+      <w:r>
+        <w:rPr>
+          <w:rtl w:val="0"/>
+        </w:rPr>
+      </w:r>
+    </w:p>
+    <w:p>
+      <w:pPr>
+        <w:spacing w:after="0" w:line="240" w:lineRule="auto"/>
+        <w:contextualSpacing w:val="0"/>
+        <w:jc w:val="center"/>
+      </w:pPr>
+      <w:r>
+        <w:rPr>
+          <w:rFonts w:ascii="Times New Roman" w:cs="Times New Roman" w:eastAsia="Times New Roman" w:hAnsi="Times New Roman"/>
+          <w:sz w:val="24"/>
+          <w:szCs w:val="24"/>
+          <w:rtl w:val="0"/>
+        </w:rPr>
+        <w:t xml:space="preserve">FORTALEZA – CE</w:t>
+      </w:r>
+    </w:p>
+    <w:p>
+      <w:pPr>
+        <w:spacing w:after="0" w:line="240" w:lineRule="auto"/>
+        <w:contextualSpacing w:val="0"/>
+        <w:jc w:val="center"/>
+      </w:pPr>
+      <w:r>
+        <w:rPr>
+          <w:rFonts w:ascii="Times New Roman" w:cs="Times New Roman" w:eastAsia="Times New Roman" w:hAnsi="Times New Roman"/>
+          <w:sz w:val="24"/>
+          <w:szCs w:val="24"/>
+          <w:rtl w:val="0"/>
+        </w:rPr>
         <w:t xml:space="preserve">2016</w:t>
       </w:r>
-      <w:r>
-        <w:rPr>
-          <w:rtl w:val="0"/>
-        </w:rPr>
-      </w:r>
-    </w:p>
-    <w:p>
-      <w:pPr>
-        <w:spacing w:after="0" w:line="240" w:lineRule="auto"/>
-        <w:contextualSpacing w:val="0"/>
-        <w:jc w:val="center"/>
-      </w:pPr>
-      <w:r>
-        <w:rPr>
-          <w:rtl w:val="0"/>
-        </w:rPr>
-      </w:r>
-    </w:p>
-    <w:p>
-      <w:pPr>
-        <w:spacing w:after="0" w:line="240" w:lineRule="auto"/>
-        <w:contextualSpacing w:val="0"/>
-        <w:jc w:val="center"/>
-      </w:pPr>
-      <w:r>
-        <w:rPr>
-          <w:rtl w:val="0"/>
-        </w:rPr>
-      </w:r>
-    </w:p>
-    <w:p>
-      <w:pPr>
-        <w:contextualSpacing w:val="0"/>
-      </w:pPr>
-      <w:r>
-        <w:rPr>
-          <w:sz w:val="28"/>
-          <w:szCs w:val="28"/>
+    </w:p>
+    <w:p>
+      <w:pPr>
+        <w:spacing w:after="0" w:line="240" w:lineRule="auto"/>
+        <w:contextualSpacing w:val="0"/>
+        <w:jc w:val="center"/>
+      </w:pPr>
+      <w:r>
+        <w:rPr>
+          <w:rtl w:val="0"/>
+        </w:rPr>
+      </w:r>
+    </w:p>
+    <w:p>
+      <w:pPr>
+        <w:spacing w:after="0" w:line="240" w:lineRule="auto"/>
+        <w:contextualSpacing w:val="0"/>
+        <w:jc w:val="center"/>
+      </w:pPr>
+      <w:r>
+        <w:rPr>
+          <w:rtl w:val="0"/>
+        </w:rPr>
+      </w:r>
+    </w:p>
+    <w:p>
+      <w:pPr>
+        <w:contextualSpacing w:val="0"/>
+      </w:pPr>
+      <w:r>
+        <w:rPr>
+          <w:b w:val="1"/>
+          <w:sz w:val="36"/>
+          <w:szCs w:val="36"/>
           <w:rtl w:val="0"/>
         </w:rPr>
         <w:t xml:space="preserve">Historias de Usuário – UserStories</w:t>
@@ -726,7 +694,7 @@
       <w:tblPr>
         <w:tblStyle w:val="Table1"/>
         <w:bidiVisual w:val="0"/>
-        <w:tblW w:w="6765.0" w:type="dxa"/>
+        <w:tblW w:w="6767.0" w:type="dxa"/>
         <w:jc w:val="left"/>
         <w:tblInd w:w="844.0" w:type="dxa"/>
         <w:tblBorders>
@@ -741,12 +709,12 @@
         <w:tblLook w:val="0400"/>
       </w:tblPr>
       <w:tblGrid>
-        <w:gridCol w:w="1980"/>
-        <w:gridCol w:w="4785"/>
+        <w:gridCol w:w="1916"/>
+        <w:gridCol w:w="4851"/>
         <w:tblGridChange w:id="0">
           <w:tblGrid>
-            <w:gridCol w:w="1980"/>
-            <w:gridCol w:w="4785"/>
+            <w:gridCol w:w="1916"/>
+            <w:gridCol w:w="4851"/>
           </w:tblGrid>
         </w:tblGridChange>
       </w:tblGrid>
@@ -779,7 +747,7 @@
                 <w:szCs w:val="28"/>
                 <w:rtl w:val="0"/>
               </w:rPr>
-              <w:t xml:space="preserve">Cadastro da Clinica</w:t>
+              <w:t xml:space="preserve">Controle de Vacinas</w:t>
             </w:r>
           </w:p>
         </w:tc>
@@ -918,7 +886,7 @@
                 <w:szCs w:val="28"/>
                 <w:rtl w:val="0"/>
               </w:rPr>
-              <w:t xml:space="preserve">Como clínica gostaria de fazer um cadastro onde terá minha base de dados</w:t>
+              <w:t xml:space="preserve">Como Paciente eu quero controlar as vacinas que meu PET precisa tomar</w:t>
             </w:r>
             <w:r>
               <w:rPr>
@@ -943,7 +911,7 @@
       <w:tblPr>
         <w:tblStyle w:val="Table2"/>
         <w:bidiVisual w:val="0"/>
-        <w:tblW w:w="6765.0" w:type="dxa"/>
+        <w:tblW w:w="6767.0" w:type="dxa"/>
         <w:jc w:val="left"/>
         <w:tblInd w:w="844.0" w:type="dxa"/>
         <w:tblBorders>
@@ -958,12 +926,12 @@
         <w:tblLook w:val="0400"/>
       </w:tblPr>
       <w:tblGrid>
-        <w:gridCol w:w="1980"/>
-        <w:gridCol w:w="4785"/>
+        <w:gridCol w:w="1916"/>
+        <w:gridCol w:w="4851"/>
         <w:tblGridChange w:id="0">
           <w:tblGrid>
-            <w:gridCol w:w="1980"/>
-            <w:gridCol w:w="4785"/>
+            <w:gridCol w:w="1916"/>
+            <w:gridCol w:w="4851"/>
           </w:tblGrid>
         </w:tblGridChange>
       </w:tblGrid>
@@ -972,7 +940,6 @@
           <w:tcPr/>
           <w:p>
             <w:pPr>
-              <w:spacing w:after="0" w:line="240" w:lineRule="auto"/>
               <w:contextualSpacing w:val="0"/>
             </w:pPr>
             <w:r>
@@ -989,26 +956,24 @@
           <w:tcPr/>
           <w:p>
             <w:pPr>
-              <w:spacing w:after="0" w:line="240" w:lineRule="auto"/>
-              <w:contextualSpacing w:val="0"/>
-            </w:pPr>
-            <w:r>
-              <w:rPr>
-                <w:sz w:val="28"/>
-                <w:szCs w:val="28"/>
-                <w:rtl w:val="0"/>
-              </w:rPr>
-              <w:t xml:space="preserve">Cadastro de Cliente</w:t>
-            </w:r>
-          </w:p>
-        </w:tc>
-      </w:tr>
-      <w:tr>
-        <w:tc>
-          <w:tcPr/>
-          <w:p>
-            <w:pPr>
-              <w:spacing w:after="0" w:line="240" w:lineRule="auto"/>
+              <w:contextualSpacing w:val="0"/>
+            </w:pPr>
+            <w:r>
+              <w:rPr>
+                <w:sz w:val="28"/>
+                <w:szCs w:val="28"/>
+                <w:rtl w:val="0"/>
+              </w:rPr>
+              <w:t xml:space="preserve">Cartão de Vacinação</w:t>
+            </w:r>
+          </w:p>
+        </w:tc>
+      </w:tr>
+      <w:tr>
+        <w:tc>
+          <w:tcPr/>
+          <w:p>
+            <w:pPr>
               <w:contextualSpacing w:val="0"/>
             </w:pPr>
             <w:r>
@@ -1025,7 +990,6 @@
           <w:tcPr/>
           <w:p>
             <w:pPr>
-              <w:spacing w:after="0" w:line="240" w:lineRule="auto"/>
               <w:contextualSpacing w:val="0"/>
             </w:pPr>
             <w:r>
@@ -1044,7 +1008,6 @@
           <w:tcPr/>
           <w:p>
             <w:pPr>
-              <w:spacing w:after="0" w:line="240" w:lineRule="auto"/>
               <w:contextualSpacing w:val="0"/>
             </w:pPr>
             <w:r>
@@ -1061,26 +1024,24 @@
           <w:tcPr/>
           <w:p>
             <w:pPr>
-              <w:spacing w:after="0" w:line="240" w:lineRule="auto"/>
-              <w:contextualSpacing w:val="0"/>
-            </w:pPr>
-            <w:r>
-              <w:rPr>
-                <w:sz w:val="28"/>
-                <w:szCs w:val="28"/>
-                <w:rtl w:val="0"/>
-              </w:rPr>
-              <w:t xml:space="preserve">Média</w:t>
-            </w:r>
-          </w:p>
-        </w:tc>
-      </w:tr>
-      <w:tr>
-        <w:tc>
-          <w:tcPr/>
-          <w:p>
-            <w:pPr>
-              <w:spacing w:after="0" w:line="240" w:lineRule="auto"/>
+              <w:contextualSpacing w:val="0"/>
+            </w:pPr>
+            <w:r>
+              <w:rPr>
+                <w:sz w:val="28"/>
+                <w:szCs w:val="28"/>
+                <w:rtl w:val="0"/>
+              </w:rPr>
+              <w:t xml:space="preserve">Alta</w:t>
+            </w:r>
+          </w:p>
+        </w:tc>
+      </w:tr>
+      <w:tr>
+        <w:tc>
+          <w:tcPr/>
+          <w:p>
+            <w:pPr>
               <w:contextualSpacing w:val="0"/>
             </w:pPr>
             <w:r>
@@ -1097,16 +1058,15 @@
           <w:tcPr/>
           <w:p>
             <w:pPr>
-              <w:spacing w:after="0" w:line="240" w:lineRule="auto"/>
-              <w:contextualSpacing w:val="0"/>
-            </w:pPr>
-            <w:r>
-              <w:rPr>
-                <w:sz w:val="28"/>
-                <w:szCs w:val="28"/>
-                <w:rtl w:val="0"/>
-              </w:rPr>
-              <w:t xml:space="preserve">Média</w:t>
+              <w:contextualSpacing w:val="0"/>
+            </w:pPr>
+            <w:r>
+              <w:rPr>
+                <w:sz w:val="28"/>
+                <w:szCs w:val="28"/>
+                <w:rtl w:val="0"/>
+              </w:rPr>
+              <w:t xml:space="preserve">Alta</w:t>
             </w:r>
           </w:p>
         </w:tc>
@@ -1119,7 +1079,6 @@
           <w:tcPr/>
           <w:p>
             <w:pPr>
-              <w:spacing w:after="0" w:line="240" w:lineRule="auto"/>
               <w:contextualSpacing w:val="0"/>
             </w:pPr>
             <w:r>
@@ -1136,16 +1095,15 @@
           <w:tcPr/>
           <w:p>
             <w:pPr>
-              <w:spacing w:after="0" w:line="240" w:lineRule="auto"/>
-              <w:contextualSpacing w:val="0"/>
-            </w:pPr>
-            <w:r>
-              <w:rPr>
-                <w:sz w:val="28"/>
-                <w:szCs w:val="28"/>
-                <w:rtl w:val="0"/>
-              </w:rPr>
-              <w:t xml:space="preserve">Como clínica eu quero um local onde eu possa fazer os cadastros dos meus clientes, onde lá tenha algumas informações sobre os mesmos</w:t>
+              <w:contextualSpacing w:val="0"/>
+            </w:pPr>
+            <w:r>
+              <w:rPr>
+                <w:sz w:val="28"/>
+                <w:szCs w:val="28"/>
+                <w:rtl w:val="0"/>
+              </w:rPr>
+              <w:t xml:space="preserve">Como Usuários eu quero manter um cartão de vacinação para controlar as minhas vacinas de Pets</w:t>
             </w:r>
             <w:r>
               <w:rPr>
@@ -1170,7 +1128,7 @@
       <w:tblPr>
         <w:tblStyle w:val="Table3"/>
         <w:bidiVisual w:val="0"/>
-        <w:tblW w:w="6765.0" w:type="dxa"/>
+        <w:tblW w:w="6767.0" w:type="dxa"/>
         <w:jc w:val="left"/>
         <w:tblInd w:w="844.0" w:type="dxa"/>
         <w:tblBorders>
@@ -1185,12 +1143,12 @@
         <w:tblLook w:val="0400"/>
       </w:tblPr>
       <w:tblGrid>
-        <w:gridCol w:w="1980"/>
-        <w:gridCol w:w="4785"/>
+        <w:gridCol w:w="1916"/>
+        <w:gridCol w:w="4851"/>
         <w:tblGridChange w:id="0">
           <w:tblGrid>
-            <w:gridCol w:w="1980"/>
-            <w:gridCol w:w="4785"/>
+            <w:gridCol w:w="1916"/>
+            <w:gridCol w:w="4851"/>
           </w:tblGrid>
         </w:tblGridChange>
       </w:tblGrid>
@@ -1199,7 +1157,6 @@
           <w:tcPr/>
           <w:p>
             <w:pPr>
-              <w:spacing w:after="0" w:line="240" w:lineRule="auto"/>
               <w:contextualSpacing w:val="0"/>
             </w:pPr>
             <w:r>
@@ -1216,26 +1173,24 @@
           <w:tcPr/>
           <w:p>
             <w:pPr>
-              <w:spacing w:after="0" w:line="240" w:lineRule="auto"/>
-              <w:contextualSpacing w:val="0"/>
-            </w:pPr>
-            <w:r>
-              <w:rPr>
-                <w:sz w:val="28"/>
-                <w:szCs w:val="28"/>
-                <w:rtl w:val="0"/>
-              </w:rPr>
-              <w:t xml:space="preserve">Cadastro das Vacinas</w:t>
-            </w:r>
-          </w:p>
-        </w:tc>
-      </w:tr>
-      <w:tr>
-        <w:tc>
-          <w:tcPr/>
-          <w:p>
-            <w:pPr>
-              <w:spacing w:after="0" w:line="240" w:lineRule="auto"/>
+              <w:contextualSpacing w:val="0"/>
+            </w:pPr>
+            <w:r>
+              <w:rPr>
+                <w:sz w:val="28"/>
+                <w:szCs w:val="28"/>
+                <w:rtl w:val="0"/>
+              </w:rPr>
+              <w:t xml:space="preserve">Atendimento</w:t>
+            </w:r>
+          </w:p>
+        </w:tc>
+      </w:tr>
+      <w:tr>
+        <w:tc>
+          <w:tcPr/>
+          <w:p>
+            <w:pPr>
               <w:contextualSpacing w:val="0"/>
             </w:pPr>
             <w:r>
@@ -1252,7 +1207,6 @@
           <w:tcPr/>
           <w:p>
             <w:pPr>
-              <w:spacing w:after="0" w:line="240" w:lineRule="auto"/>
               <w:contextualSpacing w:val="0"/>
             </w:pPr>
             <w:r>
@@ -1271,7 +1225,6 @@
           <w:tcPr/>
           <w:p>
             <w:pPr>
-              <w:spacing w:after="0" w:line="240" w:lineRule="auto"/>
               <w:contextualSpacing w:val="0"/>
             </w:pPr>
             <w:r>
@@ -1288,26 +1241,24 @@
           <w:tcPr/>
           <w:p>
             <w:pPr>
-              <w:spacing w:after="0" w:line="240" w:lineRule="auto"/>
-              <w:contextualSpacing w:val="0"/>
-            </w:pPr>
-            <w:r>
-              <w:rPr>
-                <w:sz w:val="28"/>
-                <w:szCs w:val="28"/>
-                <w:rtl w:val="0"/>
-              </w:rPr>
-              <w:t xml:space="preserve">Baixa</w:t>
-            </w:r>
-          </w:p>
-        </w:tc>
-      </w:tr>
-      <w:tr>
-        <w:tc>
-          <w:tcPr/>
-          <w:p>
-            <w:pPr>
-              <w:spacing w:after="0" w:line="240" w:lineRule="auto"/>
+              <w:contextualSpacing w:val="0"/>
+            </w:pPr>
+            <w:r>
+              <w:rPr>
+                <w:sz w:val="28"/>
+                <w:szCs w:val="28"/>
+                <w:rtl w:val="0"/>
+              </w:rPr>
+              <w:t xml:space="preserve">Média</w:t>
+            </w:r>
+          </w:p>
+        </w:tc>
+      </w:tr>
+      <w:tr>
+        <w:tc>
+          <w:tcPr/>
+          <w:p>
+            <w:pPr>
               <w:contextualSpacing w:val="0"/>
             </w:pPr>
             <w:r>
@@ -1324,7 +1275,6 @@
           <w:tcPr/>
           <w:p>
             <w:pPr>
-              <w:spacing w:after="0" w:line="240" w:lineRule="auto"/>
               <w:contextualSpacing w:val="0"/>
             </w:pPr>
             <w:r>
@@ -1346,7 +1296,6 @@
           <w:tcPr/>
           <w:p>
             <w:pPr>
-              <w:spacing w:after="0" w:line="240" w:lineRule="auto"/>
               <w:contextualSpacing w:val="0"/>
             </w:pPr>
             <w:r>
@@ -1363,16 +1312,15 @@
           <w:tcPr/>
           <w:p>
             <w:pPr>
-              <w:spacing w:after="0" w:line="240" w:lineRule="auto"/>
-              <w:contextualSpacing w:val="0"/>
-            </w:pPr>
-            <w:r>
-              <w:rPr>
-                <w:sz w:val="28"/>
-                <w:szCs w:val="28"/>
-                <w:rtl w:val="0"/>
-              </w:rPr>
-              <w:t xml:space="preserve">Como clínica quero criar um banco de dados das minhas vacinas disponíveis e com os dados e descrições da mesma</w:t>
+              <w:contextualSpacing w:val="0"/>
+            </w:pPr>
+            <w:r>
+              <w:rPr>
+                <w:sz w:val="28"/>
+                <w:szCs w:val="28"/>
+                <w:rtl w:val="0"/>
+              </w:rPr>
+              <w:t xml:space="preserve">Como Usuário eu quero gerenciar Atendimentos de vacinas e campanhas pensando em meus clientes</w:t>
             </w:r>
             <w:r>
               <w:rPr>
@@ -1397,7 +1345,7 @@
       <w:tblPr>
         <w:tblStyle w:val="Table4"/>
         <w:bidiVisual w:val="0"/>
-        <w:tblW w:w="6765.0" w:type="dxa"/>
+        <w:tblW w:w="6767.0" w:type="dxa"/>
         <w:jc w:val="left"/>
         <w:tblInd w:w="844.0" w:type="dxa"/>
         <w:tblBorders>
@@ -1412,12 +1360,12 @@
         <w:tblLook w:val="0400"/>
       </w:tblPr>
       <w:tblGrid>
-        <w:gridCol w:w="1980"/>
-        <w:gridCol w:w="4785"/>
+        <w:gridCol w:w="1916"/>
+        <w:gridCol w:w="4851"/>
         <w:tblGridChange w:id="0">
           <w:tblGrid>
-            <w:gridCol w:w="1980"/>
-            <w:gridCol w:w="4785"/>
+            <w:gridCol w:w="1916"/>
+            <w:gridCol w:w="4851"/>
           </w:tblGrid>
         </w:tblGridChange>
       </w:tblGrid>
@@ -1426,7 +1374,6 @@
           <w:tcPr/>
           <w:p>
             <w:pPr>
-              <w:spacing w:after="0" w:line="240" w:lineRule="auto"/>
               <w:contextualSpacing w:val="0"/>
             </w:pPr>
             <w:r>
@@ -1443,26 +1390,24 @@
           <w:tcPr/>
           <w:p>
             <w:pPr>
-              <w:spacing w:after="0" w:line="240" w:lineRule="auto"/>
-              <w:contextualSpacing w:val="0"/>
-            </w:pPr>
-            <w:r>
-              <w:rPr>
-                <w:sz w:val="28"/>
-                <w:szCs w:val="28"/>
-                <w:rtl w:val="0"/>
-              </w:rPr>
-              <w:t xml:space="preserve">Cartão de Vacinação</w:t>
-            </w:r>
-          </w:p>
-        </w:tc>
-      </w:tr>
-      <w:tr>
-        <w:tc>
-          <w:tcPr/>
-          <w:p>
-            <w:pPr>
-              <w:spacing w:after="0" w:line="240" w:lineRule="auto"/>
+              <w:contextualSpacing w:val="0"/>
+            </w:pPr>
+            <w:r>
+              <w:rPr>
+                <w:sz w:val="28"/>
+                <w:szCs w:val="28"/>
+                <w:rtl w:val="0"/>
+              </w:rPr>
+              <w:t xml:space="preserve">Notificações</w:t>
+            </w:r>
+          </w:p>
+        </w:tc>
+      </w:tr>
+      <w:tr>
+        <w:tc>
+          <w:tcPr/>
+          <w:p>
+            <w:pPr>
               <w:contextualSpacing w:val="0"/>
             </w:pPr>
             <w:r>
@@ -1479,7 +1424,6 @@
           <w:tcPr/>
           <w:p>
             <w:pPr>
-              <w:spacing w:after="0" w:line="240" w:lineRule="auto"/>
               <w:contextualSpacing w:val="0"/>
             </w:pPr>
             <w:r>
@@ -1498,7 +1442,6 @@
           <w:tcPr/>
           <w:p>
             <w:pPr>
-              <w:spacing w:after="0" w:line="240" w:lineRule="auto"/>
               <w:contextualSpacing w:val="0"/>
             </w:pPr>
             <w:r>
@@ -1515,26 +1458,24 @@
           <w:tcPr/>
           <w:p>
             <w:pPr>
-              <w:spacing w:after="0" w:line="240" w:lineRule="auto"/>
-              <w:contextualSpacing w:val="0"/>
-            </w:pPr>
-            <w:r>
-              <w:rPr>
-                <w:sz w:val="28"/>
-                <w:szCs w:val="28"/>
-                <w:rtl w:val="0"/>
-              </w:rPr>
-              <w:t xml:space="preserve">Alta</w:t>
-            </w:r>
-          </w:p>
-        </w:tc>
-      </w:tr>
-      <w:tr>
-        <w:tc>
-          <w:tcPr/>
-          <w:p>
-            <w:pPr>
-              <w:spacing w:after="0" w:line="240" w:lineRule="auto"/>
+              <w:contextualSpacing w:val="0"/>
+            </w:pPr>
+            <w:r>
+              <w:rPr>
+                <w:sz w:val="28"/>
+                <w:szCs w:val="28"/>
+                <w:rtl w:val="0"/>
+              </w:rPr>
+              <w:t xml:space="preserve">Média</w:t>
+            </w:r>
+          </w:p>
+        </w:tc>
+      </w:tr>
+      <w:tr>
+        <w:tc>
+          <w:tcPr/>
+          <w:p>
+            <w:pPr>
               <w:contextualSpacing w:val="0"/>
             </w:pPr>
             <w:r>
@@ -1551,7 +1492,6 @@
           <w:tcPr/>
           <w:p>
             <w:pPr>
-              <w:spacing w:after="0" w:line="240" w:lineRule="auto"/>
               <w:contextualSpacing w:val="0"/>
             </w:pPr>
             <w:r>
@@ -1573,7 +1513,6 @@
           <w:tcPr/>
           <w:p>
             <w:pPr>
-              <w:spacing w:after="0" w:line="240" w:lineRule="auto"/>
               <w:contextualSpacing w:val="0"/>
             </w:pPr>
             <w:r>
@@ -1590,16 +1529,15 @@
           <w:tcPr/>
           <w:p>
             <w:pPr>
-              <w:spacing w:after="0" w:line="240" w:lineRule="auto"/>
-              <w:contextualSpacing w:val="0"/>
-            </w:pPr>
-            <w:r>
-              <w:rPr>
-                <w:sz w:val="28"/>
-                <w:szCs w:val="28"/>
-                <w:rtl w:val="0"/>
-              </w:rPr>
-              <w:t xml:space="preserve">Como clínica eu quero um cartão de vacinação para cada animal de estimação dos meus clientes, onde eu posso adicionar as vacinas aplicadas aquele animal e também algumas informações como idade e peso que são relevantes para as doses, e datas de retorno</w:t>
+              <w:contextualSpacing w:val="0"/>
+            </w:pPr>
+            <w:r>
+              <w:rPr>
+                <w:sz w:val="28"/>
+                <w:szCs w:val="28"/>
+                <w:rtl w:val="0"/>
+              </w:rPr>
+              <w:t xml:space="preserve">Como Cliente eu quero ser notificado de vacinas e campanhas que preciso aderir para me proteger e controlar o cartão de vacinas do(s) meus PETS</w:t>
             </w:r>
             <w:r>
               <w:rPr>
@@ -1610,6 +1548,16 @@
         </w:tc>
       </w:tr>
     </w:tbl>
+    <w:p>
+      <w:pPr>
+        <w:contextualSpacing w:val="0"/>
+      </w:pPr>
+      <w:r>
+        <w:rPr>
+          <w:rtl w:val="0"/>
+        </w:rPr>
+      </w:r>
+    </w:p>
     <w:p>
       <w:pPr>
         <w:contextualSpacing w:val="0"/>
@@ -1624,7 +1572,7 @@
       <w:tblPr>
         <w:tblStyle w:val="Table5"/>
         <w:bidiVisual w:val="0"/>
-        <w:tblW w:w="6765.0" w:type="dxa"/>
+        <w:tblW w:w="6767.0" w:type="dxa"/>
         <w:jc w:val="left"/>
         <w:tblInd w:w="844.0" w:type="dxa"/>
         <w:tblBorders>
@@ -1639,12 +1587,12 @@
         <w:tblLook w:val="0400"/>
       </w:tblPr>
       <w:tblGrid>
-        <w:gridCol w:w="1980"/>
-        <w:gridCol w:w="4785"/>
+        <w:gridCol w:w="1916"/>
+        <w:gridCol w:w="4851"/>
         <w:tblGridChange w:id="0">
           <w:tblGrid>
-            <w:gridCol w:w="1980"/>
-            <w:gridCol w:w="4785"/>
+            <w:gridCol w:w="1916"/>
+            <w:gridCol w:w="4851"/>
           </w:tblGrid>
         </w:tblGridChange>
       </w:tblGrid>
@@ -1677,7 +1625,7 @@
                 <w:szCs w:val="28"/>
                 <w:rtl w:val="0"/>
               </w:rPr>
-              <w:t xml:space="preserve">Notificações</w:t>
+              <w:t xml:space="preserve">Cadastro de Pacientes</w:t>
             </w:r>
           </w:p>
         </w:tc>
@@ -1816,7 +1764,7 @@
                 <w:szCs w:val="28"/>
                 <w:rtl w:val="0"/>
               </w:rPr>
-              <w:t xml:space="preserve">Como Cliente eu quero ser notificado de vacinas e campanhas que preciso aderir para me proteger e controlar meu cartão de vacinas, adicionar no aplicativo notificações de quando estiver próximo as vacinas</w:t>
+              <w:t xml:space="preserve">Como Usuário eu quero Cadastrar e gerenciar meus pacientes para controle de vacinas e campanhas</w:t>
             </w:r>
             <w:r>
               <w:rPr>
@@ -1841,7 +1789,7 @@
       <w:tblPr>
         <w:tblStyle w:val="Table6"/>
         <w:bidiVisual w:val="0"/>
-        <w:tblW w:w="6765.0" w:type="dxa"/>
+        <w:tblW w:w="6767.0" w:type="dxa"/>
         <w:jc w:val="left"/>
         <w:tblInd w:w="844.0" w:type="dxa"/>
         <w:tblBorders>
@@ -1856,12 +1804,12 @@
         <w:tblLook w:val="0400"/>
       </w:tblPr>
       <w:tblGrid>
-        <w:gridCol w:w="1965"/>
-        <w:gridCol w:w="4800"/>
+        <w:gridCol w:w="1916"/>
+        <w:gridCol w:w="4851"/>
         <w:tblGridChange w:id="0">
           <w:tblGrid>
-            <w:gridCol w:w="1965"/>
-            <w:gridCol w:w="4800"/>
+            <w:gridCol w:w="1916"/>
+            <w:gridCol w:w="4851"/>
           </w:tblGrid>
         </w:tblGridChange>
       </w:tblGrid>
@@ -2033,7 +1981,7 @@
                 <w:szCs w:val="28"/>
                 <w:rtl w:val="0"/>
               </w:rPr>
-              <w:t xml:space="preserve">Como Cliente eu quero cadastrar e gerenciar campanhas de vacinas a fim de notificar meus pacientes</w:t>
+              <w:t xml:space="preserve">Como Cliente eu quero cadastrar e gerenciar campanhas de vacinas afim de notificar meus pacientes</w:t>
             </w:r>
             <w:r>
               <w:rPr>
@@ -2044,6 +1992,233 @@
         </w:tc>
       </w:tr>
     </w:tbl>
+    <w:p>
+      <w:pPr>
+        <w:contextualSpacing w:val="0"/>
+      </w:pPr>
+      <w:r>
+        <w:rPr>
+          <w:rtl w:val="0"/>
+        </w:rPr>
+      </w:r>
+    </w:p>
+    <w:tbl>
+      <w:tblPr>
+        <w:tblStyle w:val="Table7"/>
+        <w:bidiVisual w:val="0"/>
+        <w:tblW w:w="6767.0" w:type="dxa"/>
+        <w:jc w:val="left"/>
+        <w:tblInd w:w="844.0" w:type="dxa"/>
+        <w:tblBorders>
+          <w:top w:color="000000" w:space="0" w:sz="4" w:val="single"/>
+          <w:left w:color="000000" w:space="0" w:sz="4" w:val="single"/>
+          <w:bottom w:color="000000" w:space="0" w:sz="4" w:val="single"/>
+          <w:right w:color="000000" w:space="0" w:sz="4" w:val="single"/>
+          <w:insideH w:color="000000" w:space="0" w:sz="4" w:val="single"/>
+          <w:insideV w:color="000000" w:space="0" w:sz="4" w:val="single"/>
+        </w:tblBorders>
+        <w:tblLayout w:type="fixed"/>
+        <w:tblLook w:val="0400"/>
+      </w:tblPr>
+      <w:tblGrid>
+        <w:gridCol w:w="1916"/>
+        <w:gridCol w:w="4851"/>
+        <w:tblGridChange w:id="0">
+          <w:tblGrid>
+            <w:gridCol w:w="1916"/>
+            <w:gridCol w:w="4851"/>
+          </w:tblGrid>
+        </w:tblGridChange>
+      </w:tblGrid>
+      <w:tr>
+        <w:tc>
+          <w:tcPr/>
+          <w:p>
+            <w:pPr>
+              <w:contextualSpacing w:val="0"/>
+            </w:pPr>
+            <w:r>
+              <w:rPr>
+                <w:sz w:val="28"/>
+                <w:szCs w:val="28"/>
+                <w:rtl w:val="0"/>
+              </w:rPr>
+              <w:t xml:space="preserve">Nome:</w:t>
+            </w:r>
+          </w:p>
+        </w:tc>
+        <w:tc>
+          <w:tcPr/>
+          <w:p>
+            <w:pPr>
+              <w:contextualSpacing w:val="0"/>
+            </w:pPr>
+            <w:r>
+              <w:rPr>
+                <w:sz w:val="28"/>
+                <w:szCs w:val="28"/>
+                <w:rtl w:val="0"/>
+              </w:rPr>
+              <w:t xml:space="preserve">Cadastro de Vacina</w:t>
+            </w:r>
+          </w:p>
+        </w:tc>
+      </w:tr>
+      <w:tr>
+        <w:tc>
+          <w:tcPr/>
+          <w:p>
+            <w:pPr>
+              <w:contextualSpacing w:val="0"/>
+            </w:pPr>
+            <w:r>
+              <w:rPr>
+                <w:sz w:val="28"/>
+                <w:szCs w:val="28"/>
+                <w:rtl w:val="0"/>
+              </w:rPr>
+              <w:t xml:space="preserve">ID:</w:t>
+            </w:r>
+          </w:p>
+        </w:tc>
+        <w:tc>
+          <w:tcPr/>
+          <w:p>
+            <w:pPr>
+              <w:contextualSpacing w:val="0"/>
+            </w:pPr>
+            <w:r>
+              <w:rPr>
+                <w:sz w:val="28"/>
+                <w:szCs w:val="28"/>
+                <w:rtl w:val="0"/>
+              </w:rPr>
+              <w:t xml:space="preserve">007</w:t>
+            </w:r>
+          </w:p>
+        </w:tc>
+      </w:tr>
+      <w:tr>
+        <w:tc>
+          <w:tcPr/>
+          <w:p>
+            <w:pPr>
+              <w:contextualSpacing w:val="0"/>
+            </w:pPr>
+            <w:r>
+              <w:rPr>
+                <w:sz w:val="28"/>
+                <w:szCs w:val="28"/>
+                <w:rtl w:val="0"/>
+              </w:rPr>
+              <w:t xml:space="preserve">Complexidade:</w:t>
+            </w:r>
+          </w:p>
+        </w:tc>
+        <w:tc>
+          <w:tcPr/>
+          <w:p>
+            <w:pPr>
+              <w:contextualSpacing w:val="0"/>
+            </w:pPr>
+            <w:r>
+              <w:rPr>
+                <w:sz w:val="28"/>
+                <w:szCs w:val="28"/>
+                <w:rtl w:val="0"/>
+              </w:rPr>
+              <w:t xml:space="preserve">Média</w:t>
+            </w:r>
+          </w:p>
+        </w:tc>
+      </w:tr>
+      <w:tr>
+        <w:tc>
+          <w:tcPr/>
+          <w:p>
+            <w:pPr>
+              <w:contextualSpacing w:val="0"/>
+            </w:pPr>
+            <w:r>
+              <w:rPr>
+                <w:sz w:val="28"/>
+                <w:szCs w:val="28"/>
+                <w:rtl w:val="0"/>
+              </w:rPr>
+              <w:t xml:space="preserve">Prioridade:</w:t>
+            </w:r>
+          </w:p>
+        </w:tc>
+        <w:tc>
+          <w:tcPr/>
+          <w:p>
+            <w:pPr>
+              <w:contextualSpacing w:val="0"/>
+            </w:pPr>
+            <w:r>
+              <w:rPr>
+                <w:sz w:val="28"/>
+                <w:szCs w:val="28"/>
+                <w:rtl w:val="0"/>
+              </w:rPr>
+              <w:t xml:space="preserve">Média</w:t>
+            </w:r>
+          </w:p>
+        </w:tc>
+      </w:tr>
+      <w:tr>
+        <w:trPr>
+          <w:trHeight w:val="840" w:hRule="atLeast"/>
+        </w:trPr>
+        <w:tc>
+          <w:tcPr/>
+          <w:p>
+            <w:pPr>
+              <w:contextualSpacing w:val="0"/>
+            </w:pPr>
+            <w:r>
+              <w:rPr>
+                <w:sz w:val="28"/>
+                <w:szCs w:val="28"/>
+                <w:rtl w:val="0"/>
+              </w:rPr>
+              <w:t xml:space="preserve">Descrição:</w:t>
+            </w:r>
+          </w:p>
+        </w:tc>
+        <w:tc>
+          <w:tcPr/>
+          <w:p>
+            <w:pPr>
+              <w:contextualSpacing w:val="0"/>
+            </w:pPr>
+            <w:r>
+              <w:rPr>
+                <w:sz w:val="28"/>
+                <w:szCs w:val="28"/>
+                <w:rtl w:val="0"/>
+              </w:rPr>
+              <w:t xml:space="preserve">Como Cliente eu quero cadastrar e gerenciar vacinas para atualizar continuamente meu banco de dados de vacinas</w:t>
+            </w:r>
+            <w:r>
+              <w:rPr>
+                <w:rtl w:val="0"/>
+              </w:rPr>
+            </w:r>
+          </w:p>
+        </w:tc>
+      </w:tr>
+    </w:tbl>
+    <w:p>
+      <w:pPr>
+        <w:contextualSpacing w:val="0"/>
+      </w:pPr>
+      <w:r>
+        <w:rPr>
+          <w:rtl w:val="0"/>
+        </w:rPr>
+      </w:r>
+    </w:p>
     <w:p>
       <w:pPr>
         <w:contextualSpacing w:val="0"/>
@@ -2405,5 +2580,34 @@
     <w:tblStylePr w:type="seCell"/>
     <w:tblStylePr w:type="swCell"/>
   </w:style>
+  <w:style w:type="table" w:styleId="Table7">
+    <w:basedOn w:val="TableNormal"/>
+    <w:pPr>
+      <w:spacing w:after="0" w:line="240" w:lineRule="auto"/>
+    </w:pPr>
+    <w:rPr/>
+    <w:tblPr>
+      <w:tblStyleRowBandSize w:val="1"/>
+      <w:tblStyleColBandSize w:val="1"/>
+      <w:tblCellMar>
+        <w:top w:w="0.0" w:type="dxa"/>
+        <w:left w:w="115.0" w:type="dxa"/>
+        <w:bottom w:w="0.0" w:type="dxa"/>
+        <w:right w:w="115.0" w:type="dxa"/>
+      </w:tblCellMar>
+    </w:tblPr>
+    <w:tblStylePr w:type="band1Horz"/>
+    <w:tblStylePr w:type="band1Vert"/>
+    <w:tblStylePr w:type="band2Horz"/>
+    <w:tblStylePr w:type="band2Vert"/>
+    <w:tblStylePr w:type="firstCol"/>
+    <w:tblStylePr w:type="firstRow"/>
+    <w:tblStylePr w:type="lastCol"/>
+    <w:tblStylePr w:type="lastRow"/>
+    <w:tblStylePr w:type="neCell"/>
+    <w:tblStylePr w:type="nwCell"/>
+    <w:tblStylePr w:type="seCell"/>
+    <w:tblStylePr w:type="swCell"/>
+  </w:style>
 </w:styles>
 </file>
</xml_diff>